<commit_message>
fix MR number for farmer
</commit_message>
<xml_diff>
--- a/Examples/IOI Task/farmer/MR.docx
+++ b/Examples/IOI Task/farmer/MR.docx
@@ -17,11 +17,85 @@
       </w:r>
       <w:r>
         <w:rPr>
-          <w:lang w:val="en-US"/>
-        </w:rPr>
-        <w:t xml:space="preserve">: Swap the </w:t>
-      </w:r>
-      <w:proofErr w:type="spellStart"/>
+          <w:b/>
+          <w:lang w:val="en-US"/>
+        </w:rPr>
+        <w:t>1</w:t>
+      </w:r>
+      <w:r>
+        <w:rPr>
+          <w:lang w:val="en-US"/>
+        </w:rPr>
+        <w:t>: Swap the k</w:t>
+      </w:r>
+      <w:r>
+        <w:rPr>
+          <w:vertAlign w:val="superscript"/>
+          <w:lang w:val="en-US"/>
+        </w:rPr>
+        <w:t>th</w:t>
+      </w:r>
+      <w:r>
+        <w:rPr>
+          <w:lang w:val="en-US"/>
+        </w:rPr>
+        <w:t xml:space="preserve"> and the </w:t>
+      </w:r>
+      <w:r>
+        <w:rPr>
+          <w:lang w:val="en-US"/>
+        </w:rPr>
+        <w:t>l</w:t>
+      </w:r>
+      <w:r>
+        <w:rPr>
+          <w:vertAlign w:val="superscript"/>
+          <w:lang w:val="en-US"/>
+        </w:rPr>
+        <w:t>th</w:t>
+      </w:r>
+      <w:r>
+        <w:rPr>
+          <w:lang w:val="en-US"/>
+        </w:rPr>
+        <w:t xml:space="preserve"> </w:t>
+      </w:r>
+      <w:r>
+        <w:rPr>
+          <w:lang w:val="en-US"/>
+        </w:rPr>
+        <w:t>fields</w:t>
+      </w:r>
+      <w:r>
+        <w:rPr>
+          <w:lang w:val="en-US"/>
+        </w:rPr>
+        <w:t>, where 1 &lt;= k &lt; l &lt;=</w:t>
+      </w:r>
+      <w:r>
+        <w:rPr>
+          <w:lang w:val="en-US"/>
+        </w:rPr>
+        <w:t xml:space="preserve"> m</w:t>
+      </w:r>
+      <w:r>
+        <w:rPr>
+          <w:lang w:val="en-US"/>
+        </w:rPr>
+        <w:t xml:space="preserve">, </w:t>
+      </w:r>
+      <w:r>
+        <w:rPr>
+          <w:lang w:val="en-US"/>
+        </w:rPr>
+        <w:t>and n</w:t>
+      </w:r>
+      <w:r>
+        <w:rPr>
+          <w:lang w:val="en-US"/>
+        </w:rPr>
+        <w:t>[</w:t>
+      </w:r>
       <w:r>
         <w:rPr>
           <w:lang w:val="en-US"/>
@@ -30,56 +104,45 @@
       </w:r>
       <w:r>
         <w:rPr>
-          <w:vertAlign w:val="superscript"/>
-          <w:lang w:val="en-US"/>
-        </w:rPr>
-        <w:t>th</w:t>
-      </w:r>
-      <w:proofErr w:type="spellEnd"/>
-      <w:r>
-        <w:rPr>
-          <w:lang w:val="en-US"/>
-        </w:rPr>
-        <w:t xml:space="preserve"> and the </w:t>
-      </w:r>
-      <w:proofErr w:type="spellStart"/>
-      <w:r>
-        <w:rPr>
-          <w:lang w:val="en-US"/>
-        </w:rPr>
-        <w:t>l</w:t>
-      </w:r>
-      <w:r>
-        <w:rPr>
-          <w:vertAlign w:val="superscript"/>
-          <w:lang w:val="en-US"/>
-        </w:rPr>
-        <w:t>th</w:t>
-      </w:r>
-      <w:proofErr w:type="spellEnd"/>
-      <w:r>
-        <w:rPr>
-          <w:lang w:val="en-US"/>
-        </w:rPr>
-        <w:t xml:space="preserve"> </w:t>
-      </w:r>
-      <w:r>
-        <w:rPr>
-          <w:lang w:val="en-US"/>
-        </w:rPr>
-        <w:t>fields</w:t>
-      </w:r>
-      <w:r>
-        <w:rPr>
-          <w:lang w:val="en-US"/>
-        </w:rPr>
-        <w:t>, where 1 &lt;= k &lt; l &lt;=</w:t>
-      </w:r>
-      <w:r>
-        <w:rPr>
-          <w:lang w:val="en-US"/>
-        </w:rPr>
-        <w:t xml:space="preserve"> m</w:t>
+          <w:lang w:val="en-US"/>
+        </w:rPr>
+        <w:t xml:space="preserve">] != </w:t>
+      </w:r>
+      <w:r>
+        <w:rPr>
+          <w:lang w:val="en-US"/>
+        </w:rPr>
+        <w:t>n</w:t>
+      </w:r>
+      <w:r>
+        <w:rPr>
+          <w:lang w:val="en-US"/>
+        </w:rPr>
+        <w:t>[l]</w:t>
+      </w:r>
+      <w:r>
+        <w:rPr>
+          <w:lang w:val="en-US"/>
+        </w:rPr>
+        <w:t xml:space="preserve">. We </w:t>
+      </w:r>
+      <w:r>
+        <w:rPr>
+          <w:lang w:val="en-US"/>
+        </w:rPr>
+        <w:t xml:space="preserve">can get the follow-up test case </w:t>
+      </w:r>
+      <w:r>
+        <w:rPr>
+          <w:lang w:val="en-US"/>
+        </w:rPr>
+        <w:t>T’ = {</w:t>
+      </w:r>
+      <w:r>
+        <w:rPr>
+          <w:lang w:val="en-US"/>
+        </w:rPr>
+        <w:t>Q’</w:t>
       </w:r>
       <w:r>
         <w:rPr>
@@ -91,101 +154,13 @@
         <w:rPr>
           <w:lang w:val="en-US"/>
         </w:rPr>
-        <w:t>and n</w:t>
-      </w:r>
-      <w:r>
-        <w:rPr>
-          <w:lang w:val="en-US"/>
-        </w:rPr>
-        <w:t>[</w:t>
-      </w:r>
-      <w:r>
-        <w:rPr>
-          <w:lang w:val="en-US"/>
-        </w:rPr>
-        <w:t>k</w:t>
-      </w:r>
-      <w:proofErr w:type="gramStart"/>
-      <w:r>
-        <w:rPr>
-          <w:lang w:val="en-US"/>
-        </w:rPr>
-        <w:t>] !</w:t>
-      </w:r>
-      <w:proofErr w:type="gramEnd"/>
-      <w:r>
-        <w:rPr>
-          <w:lang w:val="en-US"/>
-        </w:rPr>
-        <w:t xml:space="preserve">= </w:t>
-      </w:r>
-      <w:r>
-        <w:rPr>
-          <w:lang w:val="en-US"/>
-        </w:rPr>
-        <w:t>n</w:t>
-      </w:r>
-      <w:r>
-        <w:rPr>
-          <w:lang w:val="en-US"/>
-        </w:rPr>
-        <w:t>[l]</w:t>
-      </w:r>
-      <w:r>
-        <w:rPr>
-          <w:lang w:val="en-US"/>
-        </w:rPr>
-        <w:t xml:space="preserve">. We </w:t>
-      </w:r>
-      <w:r>
-        <w:rPr>
-          <w:lang w:val="en-US"/>
-        </w:rPr>
-        <w:t xml:space="preserve">can get the follow-up test case </w:t>
-      </w:r>
-      <w:r>
-        <w:rPr>
-          <w:lang w:val="en-US"/>
-        </w:rPr>
-        <w:t>T’ = {</w:t>
-      </w:r>
-      <w:r>
-        <w:rPr>
-          <w:lang w:val="en-US"/>
-        </w:rPr>
-        <w:t>Q’</w:t>
-      </w:r>
-      <w:r>
-        <w:rPr>
-          <w:lang w:val="en-US"/>
-        </w:rPr>
-        <w:t xml:space="preserve">, </w:t>
-      </w:r>
-      <w:r>
-        <w:rPr>
-          <w:lang w:val="en-US"/>
-        </w:rPr>
         <w:t>N’, R’</w:t>
       </w:r>
       <w:r>
         <w:rPr>
           <w:lang w:val="en-US"/>
         </w:rPr>
-        <w:t>}, where N’ = {</w:t>
-      </w:r>
-      <w:proofErr w:type="gramStart"/>
-      <w:r>
-        <w:rPr>
-          <w:lang w:val="en-US"/>
-        </w:rPr>
-        <w:t>n[</w:t>
-      </w:r>
-      <w:proofErr w:type="gramEnd"/>
-      <w:r>
-        <w:rPr>
-          <w:lang w:val="en-US"/>
-        </w:rPr>
-        <w:t>1], n[2], …, n[l], …, n[k], …, n[</w:t>
+        <w:t>}, where N’ = {n[1], n[2], …, n[l], …, n[k], …, n[</w:t>
       </w:r>
       <w:r>
         <w:rPr>
@@ -247,15 +222,96 @@
           <w:b/>
           <w:lang w:val="en-US"/>
         </w:rPr>
-        <w:t>MR2</w:t>
-      </w:r>
-      <w:r>
-        <w:rPr>
-          <w:lang w:val="en-US"/>
-        </w:rPr>
-        <w:t xml:space="preserve">: Swap the </w:t>
-      </w:r>
-      <w:proofErr w:type="spellStart"/>
+        <w:t>MR</w:t>
+      </w:r>
+      <w:r>
+        <w:rPr>
+          <w:b/>
+          <w:lang w:val="en-US"/>
+        </w:rPr>
+        <w:t>1</w:t>
+      </w:r>
+      <w:r>
+        <w:rPr>
+          <w:b/>
+          <w:lang w:val="en-US"/>
+        </w:rPr>
+        <w:t>2</w:t>
+      </w:r>
+      <w:r>
+        <w:rPr>
+          <w:lang w:val="en-US"/>
+        </w:rPr>
+        <w:t>: Swap the k</w:t>
+      </w:r>
+      <w:r>
+        <w:rPr>
+          <w:vertAlign w:val="superscript"/>
+          <w:lang w:val="en-US"/>
+        </w:rPr>
+        <w:t>th</w:t>
+      </w:r>
+      <w:r>
+        <w:rPr>
+          <w:lang w:val="en-US"/>
+        </w:rPr>
+        <w:t xml:space="preserve"> and the </w:t>
+      </w:r>
+      <w:r>
+        <w:rPr>
+          <w:lang w:val="en-US"/>
+        </w:rPr>
+        <w:t>l</w:t>
+      </w:r>
+      <w:r>
+        <w:rPr>
+          <w:vertAlign w:val="superscript"/>
+          <w:lang w:val="en-US"/>
+        </w:rPr>
+        <w:t>th</w:t>
+      </w:r>
+      <w:r>
+        <w:rPr>
+          <w:lang w:val="en-US"/>
+        </w:rPr>
+        <w:t xml:space="preserve"> </w:t>
+      </w:r>
+      <w:r>
+        <w:rPr>
+          <w:lang w:val="en-US"/>
+        </w:rPr>
+        <w:t>strips</w:t>
+      </w:r>
+      <w:r>
+        <w:rPr>
+          <w:lang w:val="en-US"/>
+        </w:rPr>
+        <w:t>, where 1 &lt;= k &lt; l &lt;=</w:t>
+      </w:r>
+      <w:r>
+        <w:rPr>
+          <w:lang w:val="en-US"/>
+        </w:rPr>
+        <w:t xml:space="preserve"> s</w:t>
+      </w:r>
+      <w:r>
+        <w:rPr>
+          <w:lang w:val="en-US"/>
+        </w:rPr>
+        <w:t xml:space="preserve">, </w:t>
+      </w:r>
+      <w:r>
+        <w:rPr>
+          <w:lang w:val="en-US"/>
+        </w:rPr>
+        <w:t>and r</w:t>
+      </w:r>
+      <w:r>
+        <w:rPr>
+          <w:lang w:val="en-US"/>
+        </w:rPr>
+        <w:t>[</w:t>
+      </w:r>
       <w:r>
         <w:rPr>
           <w:lang w:val="en-US"/>
@@ -264,94 +320,9 @@
       </w:r>
       <w:r>
         <w:rPr>
-          <w:vertAlign w:val="superscript"/>
-          <w:lang w:val="en-US"/>
-        </w:rPr>
-        <w:t>th</w:t>
-      </w:r>
-      <w:proofErr w:type="spellEnd"/>
-      <w:r>
-        <w:rPr>
-          <w:lang w:val="en-US"/>
-        </w:rPr>
-        <w:t xml:space="preserve"> and the </w:t>
-      </w:r>
-      <w:proofErr w:type="spellStart"/>
-      <w:r>
-        <w:rPr>
-          <w:lang w:val="en-US"/>
-        </w:rPr>
-        <w:t>l</w:t>
-      </w:r>
-      <w:r>
-        <w:rPr>
-          <w:vertAlign w:val="superscript"/>
-          <w:lang w:val="en-US"/>
-        </w:rPr>
-        <w:t>th</w:t>
-      </w:r>
-      <w:proofErr w:type="spellEnd"/>
-      <w:r>
-        <w:rPr>
-          <w:lang w:val="en-US"/>
-        </w:rPr>
-        <w:t xml:space="preserve"> </w:t>
-      </w:r>
-      <w:r>
-        <w:rPr>
-          <w:lang w:val="en-US"/>
-        </w:rPr>
-        <w:t>strips</w:t>
-      </w:r>
-      <w:r>
-        <w:rPr>
-          <w:lang w:val="en-US"/>
-        </w:rPr>
-        <w:t>, where 1 &lt;= k &lt; l &lt;=</w:t>
-      </w:r>
-      <w:r>
-        <w:rPr>
-          <w:lang w:val="en-US"/>
-        </w:rPr>
-        <w:t xml:space="preserve"> s</w:t>
-      </w:r>
-      <w:r>
-        <w:rPr>
-          <w:lang w:val="en-US"/>
-        </w:rPr>
-        <w:t xml:space="preserve">, </w:t>
-      </w:r>
-      <w:r>
-        <w:rPr>
-          <w:lang w:val="en-US"/>
-        </w:rPr>
-        <w:t>and r</w:t>
-      </w:r>
-      <w:r>
-        <w:rPr>
-          <w:lang w:val="en-US"/>
-        </w:rPr>
-        <w:t>[</w:t>
-      </w:r>
-      <w:r>
-        <w:rPr>
-          <w:lang w:val="en-US"/>
-        </w:rPr>
-        <w:t>k</w:t>
-      </w:r>
-      <w:proofErr w:type="gramStart"/>
-      <w:r>
-        <w:rPr>
-          <w:lang w:val="en-US"/>
-        </w:rPr>
-        <w:t>] !</w:t>
-      </w:r>
-      <w:proofErr w:type="gramEnd"/>
-      <w:r>
-        <w:rPr>
-          <w:lang w:val="en-US"/>
-        </w:rPr>
-        <w:t xml:space="preserve">= </w:t>
+          <w:lang w:val="en-US"/>
+        </w:rPr>
+        <w:t xml:space="preserve">] != </w:t>
       </w:r>
       <w:r>
         <w:rPr>
@@ -401,7 +372,6 @@
         </w:rPr>
         <w:t>’ = {</w:t>
       </w:r>
-      <w:proofErr w:type="gramStart"/>
       <w:r>
         <w:rPr>
           <w:lang w:val="en-US"/>
@@ -412,14 +382,7 @@
         <w:rPr>
           <w:lang w:val="en-US"/>
         </w:rPr>
-        <w:t>[</w:t>
-      </w:r>
-      <w:proofErr w:type="gramEnd"/>
-      <w:r>
-        <w:rPr>
-          <w:lang w:val="en-US"/>
-        </w:rPr>
-        <w:t>1]</w:t>
+        <w:t>[1]</w:t>
       </w:r>
       <w:r>
         <w:rPr>
@@ -523,7 +486,21 @@
           <w:b/>
           <w:lang w:val="en-US"/>
         </w:rPr>
-        <w:t>MR3</w:t>
+        <w:t>MR</w:t>
+      </w:r>
+      <w:r>
+        <w:rPr>
+          <w:b/>
+          <w:lang w:val="en-US"/>
+        </w:rPr>
+        <w:t>1</w:t>
+      </w:r>
+      <w:r>
+        <w:rPr>
+          <w:b/>
+          <w:lang w:val="en-US"/>
+        </w:rPr>
+        <w:t>3</w:t>
       </w:r>
       <w:r>
         <w:rPr>
@@ -541,60 +518,32 @@
         <w:rPr>
           <w:lang w:val="en-US"/>
         </w:rPr>
-        <w:t xml:space="preserve"> at the position m + 1, where </w:t>
-      </w:r>
-      <w:proofErr w:type="gramStart"/>
+        <w:t xml:space="preserve"> at the position m + 1, where n[m</w:t>
+      </w:r>
+      <w:r>
+        <w:rPr>
+          <w:lang w:val="en-US"/>
+        </w:rPr>
+        <w:t>+1</w:t>
+      </w:r>
+      <w:r>
+        <w:rPr>
+          <w:lang w:val="en-US"/>
+        </w:rPr>
+        <w:t>] = min (n[j]</w:t>
+      </w:r>
+      <w:r>
+        <w:rPr>
+          <w:lang w:val="en-US"/>
+        </w:rPr>
+        <w:t>) for all j such that y</w:t>
+      </w:r>
       <w:r>
         <w:rPr>
           <w:lang w:val="en-US"/>
         </w:rPr>
         <w:t>n[</w:t>
       </w:r>
-      <w:proofErr w:type="gramEnd"/>
-      <w:r>
-        <w:rPr>
-          <w:lang w:val="en-US"/>
-        </w:rPr>
-        <w:t>m</w:t>
-      </w:r>
-      <w:r>
-        <w:rPr>
-          <w:lang w:val="en-US"/>
-        </w:rPr>
-        <w:t>+1</w:t>
-      </w:r>
-      <w:r>
-        <w:rPr>
-          <w:lang w:val="en-US"/>
-        </w:rPr>
-        <w:t>] = min (n[j]</w:t>
-      </w:r>
-      <w:r>
-        <w:rPr>
-          <w:lang w:val="en-US"/>
-        </w:rPr>
-        <w:t xml:space="preserve">) for all j such that </w:t>
-      </w:r>
-      <w:proofErr w:type="spellStart"/>
-      <w:r>
-        <w:rPr>
-          <w:lang w:val="en-US"/>
-        </w:rPr>
-        <w:t>y</w:t>
-      </w:r>
-      <w:r>
-        <w:rPr>
-          <w:lang w:val="en-US"/>
-        </w:rPr>
-        <w:t>n</w:t>
-      </w:r>
-      <w:proofErr w:type="spellEnd"/>
-      <w:r>
-        <w:rPr>
-          <w:lang w:val="en-US"/>
-        </w:rPr>
-        <w:t>[</w:t>
-      </w:r>
       <w:r>
         <w:rPr>
           <w:lang w:val="en-US"/>
@@ -647,16 +596,8 @@
         <w:rPr>
           <w:lang w:val="en-US"/>
         </w:rPr>
-        <w:t>{</w:t>
-      </w:r>
-      <w:proofErr w:type="gramStart"/>
-      <w:r>
-        <w:rPr>
-          <w:lang w:val="en-US"/>
-        </w:rPr>
-        <w:t>n[</w:t>
-      </w:r>
-      <w:proofErr w:type="gramEnd"/>
+        <w:t>{n[</w:t>
+      </w:r>
       <w:r>
         <w:rPr>
           <w:lang w:val="en-US"/>
@@ -765,7 +706,21 @@
           <w:b/>
           <w:lang w:val="en-US"/>
         </w:rPr>
-        <w:t>MR4</w:t>
+        <w:t>MR</w:t>
+      </w:r>
+      <w:r>
+        <w:rPr>
+          <w:b/>
+          <w:lang w:val="en-US"/>
+        </w:rPr>
+        <w:t>1</w:t>
+      </w:r>
+      <w:r>
+        <w:rPr>
+          <w:b/>
+          <w:lang w:val="en-US"/>
+        </w:rPr>
+        <w:t>4</w:t>
       </w:r>
       <w:r>
         <w:rPr>
@@ -825,14 +780,7 @@
         <w:rPr>
           <w:lang w:val="en-US"/>
         </w:rPr>
-        <w:t xml:space="preserve">) for all j such that </w:t>
-      </w:r>
-      <w:proofErr w:type="spellStart"/>
-      <w:r>
-        <w:rPr>
-          <w:lang w:val="en-US"/>
-        </w:rPr>
-        <w:t>y</w:t>
+        <w:t>) for all j such that y</w:t>
       </w:r>
       <w:r>
         <w:rPr>
@@ -840,7 +788,6 @@
         </w:rPr>
         <w:t>r</w:t>
       </w:r>
-      <w:proofErr w:type="spellEnd"/>
       <w:r>
         <w:rPr>
           <w:lang w:val="en-US"/>
@@ -853,19 +800,11 @@
         </w:rPr>
         <w:t>j</w:t>
       </w:r>
-      <w:proofErr w:type="gramStart"/>
-      <w:r>
-        <w:rPr>
-          <w:lang w:val="en-US"/>
-        </w:rPr>
-        <w:t>] !</w:t>
-      </w:r>
-      <w:proofErr w:type="gramEnd"/>
-      <w:r>
-        <w:rPr>
-          <w:lang w:val="en-US"/>
-        </w:rPr>
-        <w:t xml:space="preserve">= 0. We </w:t>
+      <w:r>
+        <w:rPr>
+          <w:lang w:val="en-US"/>
+        </w:rPr>
+        <w:t xml:space="preserve">] != 0. We </w:t>
       </w:r>
       <w:r>
         <w:rPr>
@@ -901,14 +840,7 @@
         <w:rPr>
           <w:lang w:val="en-US"/>
         </w:rPr>
-        <w:t>{</w:t>
-      </w:r>
-      <w:proofErr w:type="gramStart"/>
-      <w:r>
-        <w:rPr>
-          <w:lang w:val="en-US"/>
-        </w:rPr>
-        <w:t>r</w:t>
+        <w:t>{r</w:t>
       </w:r>
       <w:r>
         <w:rPr>
@@ -916,7 +848,6 @@
         </w:rPr>
         <w:t>[</w:t>
       </w:r>
-      <w:proofErr w:type="gramEnd"/>
       <w:r>
         <w:rPr>
           <w:lang w:val="en-US"/>
@@ -1025,15 +956,59 @@
           <w:b/>
           <w:lang w:val="en-US"/>
         </w:rPr>
-        <w:t>MR5</w:t>
-      </w:r>
-      <w:r>
-        <w:rPr>
-          <w:lang w:val="en-US"/>
-        </w:rPr>
-        <w:t xml:space="preserve">: Select the </w:t>
-      </w:r>
-      <w:proofErr w:type="spellStart"/>
+        <w:t>MR</w:t>
+      </w:r>
+      <w:r>
+        <w:rPr>
+          <w:b/>
+          <w:lang w:val="en-US"/>
+        </w:rPr>
+        <w:t>1</w:t>
+      </w:r>
+      <w:r>
+        <w:rPr>
+          <w:b/>
+          <w:lang w:val="en-US"/>
+        </w:rPr>
+        <w:t>5</w:t>
+      </w:r>
+      <w:r>
+        <w:rPr>
+          <w:lang w:val="en-US"/>
+        </w:rPr>
+        <w:t>: Select the k</w:t>
+      </w:r>
+      <w:r>
+        <w:rPr>
+          <w:vertAlign w:val="superscript"/>
+          <w:lang w:val="en-US"/>
+        </w:rPr>
+        <w:t>th</w:t>
+      </w:r>
+      <w:r>
+        <w:rPr>
+          <w:lang w:val="en-US"/>
+        </w:rPr>
+        <w:t xml:space="preserve"> </w:t>
+      </w:r>
+      <w:r>
+        <w:rPr>
+          <w:lang w:val="en-US"/>
+        </w:rPr>
+        <w:t>field</w:t>
+      </w:r>
+      <w:r>
+        <w:rPr>
+          <w:lang w:val="en-US"/>
+        </w:rPr>
+        <w:t xml:space="preserve"> where y</w:t>
+      </w:r>
+      <w:r>
+        <w:rPr>
+          <w:lang w:val="en-US"/>
+        </w:rPr>
+        <w:t>n[</w:t>
+      </w:r>
       <w:r>
         <w:rPr>
           <w:lang w:val="en-US"/>
@@ -1042,12 +1017,23 @@
       </w:r>
       <w:r>
         <w:rPr>
+          <w:lang w:val="en-US"/>
+        </w:rPr>
+        <w:t>]</w:t>
+      </w:r>
+      <w:r>
+        <w:rPr>
+          <w:lang w:val="en-US"/>
+        </w:rPr>
+        <w:t xml:space="preserve"> = 0 (that is, the k</w:t>
+      </w:r>
+      <w:r>
+        <w:rPr>
           <w:vertAlign w:val="superscript"/>
           <w:lang w:val="en-US"/>
         </w:rPr>
         <w:t>th</w:t>
       </w:r>
-      <w:proofErr w:type="spellEnd"/>
       <w:r>
         <w:rPr>
           <w:lang w:val="en-US"/>
@@ -1064,72 +1050,49 @@
         <w:rPr>
           <w:lang w:val="en-US"/>
         </w:rPr>
-        <w:t xml:space="preserve"> where </w:t>
-      </w:r>
-      <w:proofErr w:type="spellStart"/>
-      <w:r>
-        <w:rPr>
-          <w:lang w:val="en-US"/>
-        </w:rPr>
-        <w:t>y</w:t>
-      </w:r>
-      <w:r>
-        <w:rPr>
-          <w:lang w:val="en-US"/>
-        </w:rPr>
-        <w:t>n</w:t>
-      </w:r>
-      <w:proofErr w:type="spellEnd"/>
-      <w:r>
-        <w:rPr>
-          <w:lang w:val="en-US"/>
-        </w:rPr>
-        <w:t>[</w:t>
-      </w:r>
-      <w:r>
-        <w:rPr>
-          <w:lang w:val="en-US"/>
-        </w:rPr>
-        <w:t>k</w:t>
-      </w:r>
-      <w:r>
-        <w:rPr>
-          <w:lang w:val="en-US"/>
-        </w:rPr>
-        <w:t>]</w:t>
-      </w:r>
-      <w:r>
-        <w:rPr>
-          <w:lang w:val="en-US"/>
-        </w:rPr>
-        <w:t xml:space="preserve"> = 0 (that is, the </w:t>
-      </w:r>
-      <w:proofErr w:type="spellStart"/>
-      <w:r>
-        <w:rPr>
-          <w:lang w:val="en-US"/>
-        </w:rPr>
-        <w:t>k</w:t>
-      </w:r>
-      <w:r>
-        <w:rPr>
-          <w:vertAlign w:val="superscript"/>
-          <w:lang w:val="en-US"/>
-        </w:rPr>
-        <w:t>th</w:t>
-      </w:r>
-      <w:proofErr w:type="spellEnd"/>
-      <w:r>
-        <w:rPr>
-          <w:lang w:val="en-US"/>
-        </w:rPr>
         <w:t xml:space="preserve"> </w:t>
       </w:r>
       <w:r>
         <w:rPr>
           <w:lang w:val="en-US"/>
         </w:rPr>
-        <w:t>field</w:t>
+        <w:t xml:space="preserve">is not </w:t>
+      </w:r>
+      <w:r>
+        <w:rPr>
+          <w:lang w:val="en-US"/>
+        </w:rPr>
+        <w:t>selected</w:t>
+      </w:r>
+      <w:r>
+        <w:rPr>
+          <w:lang w:val="en-US"/>
+        </w:rPr>
+        <w:t xml:space="preserve">), and then delete it. We can </w:t>
+      </w:r>
+      <w:r>
+        <w:rPr>
+          <w:lang w:val="en-US"/>
+        </w:rPr>
+        <w:t xml:space="preserve">get the follow-up test case </w:t>
+      </w:r>
+      <w:r>
+        <w:rPr>
+          <w:lang w:val="en-US"/>
+        </w:rPr>
+        <w:t>T’ = {</w:t>
+      </w:r>
+      <w:r>
+        <w:rPr>
+          <w:lang w:val="en-US"/>
+        </w:rPr>
+        <w:t>Q’</w:t>
+      </w:r>
+      <w:r>
+        <w:rPr>
+          <w:lang w:val="en-US"/>
+        </w:rPr>
+        <w:t>,</w:t>
       </w:r>
       <w:r>
         <w:rPr>
@@ -1141,70 +1104,14 @@
         <w:rPr>
           <w:lang w:val="en-US"/>
         </w:rPr>
-        <w:t xml:space="preserve">is not </w:t>
-      </w:r>
-      <w:r>
-        <w:rPr>
-          <w:lang w:val="en-US"/>
-        </w:rPr>
-        <w:t>selected</w:t>
-      </w:r>
-      <w:r>
-        <w:rPr>
-          <w:lang w:val="en-US"/>
-        </w:rPr>
-        <w:t xml:space="preserve">), and then delete it. We can </w:t>
-      </w:r>
-      <w:r>
-        <w:rPr>
-          <w:lang w:val="en-US"/>
-        </w:rPr>
-        <w:t xml:space="preserve">get the follow-up test case </w:t>
-      </w:r>
-      <w:r>
-        <w:rPr>
-          <w:lang w:val="en-US"/>
-        </w:rPr>
-        <w:t>T’ = {</w:t>
-      </w:r>
-      <w:r>
-        <w:rPr>
-          <w:lang w:val="en-US"/>
-        </w:rPr>
-        <w:t>Q’</w:t>
-      </w:r>
-      <w:r>
-        <w:rPr>
-          <w:lang w:val="en-US"/>
-        </w:rPr>
-        <w:t>,</w:t>
-      </w:r>
-      <w:r>
-        <w:rPr>
-          <w:lang w:val="en-US"/>
-        </w:rPr>
-        <w:t xml:space="preserve"> </w:t>
-      </w:r>
-      <w:r>
-        <w:rPr>
-          <w:lang w:val="en-US"/>
-        </w:rPr>
         <w:t>N’, R’}</w:t>
       </w:r>
       <w:r>
         <w:rPr>
           <w:lang w:val="en-US"/>
         </w:rPr>
-        <w:t>, where N’ = {</w:t>
-      </w:r>
-      <w:proofErr w:type="gramStart"/>
-      <w:r>
-        <w:rPr>
-          <w:lang w:val="en-US"/>
-        </w:rPr>
-        <w:t>n[</w:t>
-      </w:r>
-      <w:proofErr w:type="gramEnd"/>
+        <w:t>, where N’ = {n[</w:t>
+      </w:r>
       <w:r>
         <w:rPr>
           <w:lang w:val="en-US"/>
@@ -1307,15 +1214,65 @@
           <w:b/>
           <w:lang w:val="en-US"/>
         </w:rPr>
-        <w:t>MR6</w:t>
-      </w:r>
-      <w:r>
-        <w:rPr>
-          <w:lang w:val="en-US"/>
-        </w:rPr>
-        <w:t xml:space="preserve">: Select the </w:t>
-      </w:r>
-      <w:proofErr w:type="spellStart"/>
+        <w:t>MR</w:t>
+      </w:r>
+      <w:r>
+        <w:rPr>
+          <w:b/>
+          <w:lang w:val="en-US"/>
+        </w:rPr>
+        <w:t>1</w:t>
+      </w:r>
+      <w:r>
+        <w:rPr>
+          <w:b/>
+          <w:lang w:val="en-US"/>
+        </w:rPr>
+        <w:t>6</w:t>
+      </w:r>
+      <w:r>
+        <w:rPr>
+          <w:lang w:val="en-US"/>
+        </w:rPr>
+        <w:t>: Select the k</w:t>
+      </w:r>
+      <w:r>
+        <w:rPr>
+          <w:vertAlign w:val="superscript"/>
+          <w:lang w:val="en-US"/>
+        </w:rPr>
+        <w:t>th</w:t>
+      </w:r>
+      <w:r>
+        <w:rPr>
+          <w:lang w:val="en-US"/>
+        </w:rPr>
+        <w:t xml:space="preserve"> </w:t>
+      </w:r>
+      <w:r>
+        <w:rPr>
+          <w:lang w:val="en-US"/>
+        </w:rPr>
+        <w:t>field</w:t>
+      </w:r>
+      <w:r>
+        <w:rPr>
+          <w:lang w:val="en-US"/>
+        </w:rPr>
+        <w:t xml:space="preserve"> where y</w:t>
+      </w:r>
+      <w:r>
+        <w:rPr>
+          <w:lang w:val="en-US"/>
+        </w:rPr>
+        <w:t>r</w:t>
+      </w:r>
+      <w:r>
+        <w:rPr>
+          <w:lang w:val="en-US"/>
+        </w:rPr>
+        <w:t>[</w:t>
+      </w:r>
       <w:r>
         <w:rPr>
           <w:lang w:val="en-US"/>
@@ -1324,12 +1281,23 @@
       </w:r>
       <w:r>
         <w:rPr>
+          <w:lang w:val="en-US"/>
+        </w:rPr>
+        <w:t>]</w:t>
+      </w:r>
+      <w:r>
+        <w:rPr>
+          <w:lang w:val="en-US"/>
+        </w:rPr>
+        <w:t xml:space="preserve"> = 0 (that is, the k</w:t>
+      </w:r>
+      <w:r>
+        <w:rPr>
           <w:vertAlign w:val="superscript"/>
           <w:lang w:val="en-US"/>
         </w:rPr>
         <w:t>th</w:t>
       </w:r>
-      <w:proofErr w:type="spellEnd"/>
       <w:r>
         <w:rPr>
           <w:lang w:val="en-US"/>
@@ -1340,147 +1308,68 @@
         <w:rPr>
           <w:lang w:val="en-US"/>
         </w:rPr>
-        <w:t>field</w:t>
-      </w:r>
-      <w:r>
-        <w:rPr>
-          <w:lang w:val="en-US"/>
-        </w:rPr>
-        <w:t xml:space="preserve"> where </w:t>
-      </w:r>
-      <w:proofErr w:type="spellStart"/>
-      <w:r>
-        <w:rPr>
-          <w:lang w:val="en-US"/>
-        </w:rPr>
-        <w:t>y</w:t>
-      </w:r>
-      <w:r>
-        <w:rPr>
-          <w:lang w:val="en-US"/>
-        </w:rPr>
-        <w:t>r</w:t>
-      </w:r>
-      <w:proofErr w:type="spellEnd"/>
+        <w:t>strip</w:t>
+      </w:r>
+      <w:r>
+        <w:rPr>
+          <w:lang w:val="en-US"/>
+        </w:rPr>
+        <w:t xml:space="preserve"> </w:t>
+      </w:r>
+      <w:r>
+        <w:rPr>
+          <w:lang w:val="en-US"/>
+        </w:rPr>
+        <w:t xml:space="preserve">is not </w:t>
+      </w:r>
+      <w:r>
+        <w:rPr>
+          <w:lang w:val="en-US"/>
+        </w:rPr>
+        <w:t xml:space="preserve">selected), and then delete it. We can </w:t>
+      </w:r>
+      <w:r>
+        <w:rPr>
+          <w:lang w:val="en-US"/>
+        </w:rPr>
+        <w:t xml:space="preserve">get the follow-up test case </w:t>
+      </w:r>
+      <w:r>
+        <w:rPr>
+          <w:lang w:val="en-US"/>
+        </w:rPr>
+        <w:t>T’ = {</w:t>
+      </w:r>
+      <w:r>
+        <w:rPr>
+          <w:lang w:val="en-US"/>
+        </w:rPr>
+        <w:t>Q’, N’, R’}</w:t>
+      </w:r>
+      <w:r>
+        <w:rPr>
+          <w:lang w:val="en-US"/>
+        </w:rPr>
+        <w:t>, where R</w:t>
+      </w:r>
+      <w:r>
+        <w:rPr>
+          <w:lang w:val="en-US"/>
+        </w:rPr>
+        <w:t>’</w:t>
+      </w:r>
+      <w:r>
+        <w:rPr>
+          <w:lang w:val="en-US"/>
+        </w:rPr>
+        <w:t xml:space="preserve"> = {r</w:t>
+      </w:r>
       <w:r>
         <w:rPr>
           <w:lang w:val="en-US"/>
         </w:rPr>
         <w:t>[</w:t>
       </w:r>
-      <w:r>
-        <w:rPr>
-          <w:lang w:val="en-US"/>
-        </w:rPr>
-        <w:t>k</w:t>
-      </w:r>
-      <w:r>
-        <w:rPr>
-          <w:lang w:val="en-US"/>
-        </w:rPr>
-        <w:t>]</w:t>
-      </w:r>
-      <w:r>
-        <w:rPr>
-          <w:lang w:val="en-US"/>
-        </w:rPr>
-        <w:t xml:space="preserve"> = 0 (that is, the </w:t>
-      </w:r>
-      <w:proofErr w:type="spellStart"/>
-      <w:r>
-        <w:rPr>
-          <w:lang w:val="en-US"/>
-        </w:rPr>
-        <w:t>k</w:t>
-      </w:r>
-      <w:r>
-        <w:rPr>
-          <w:vertAlign w:val="superscript"/>
-          <w:lang w:val="en-US"/>
-        </w:rPr>
-        <w:t>th</w:t>
-      </w:r>
-      <w:proofErr w:type="spellEnd"/>
-      <w:r>
-        <w:rPr>
-          <w:lang w:val="en-US"/>
-        </w:rPr>
-        <w:t xml:space="preserve"> </w:t>
-      </w:r>
-      <w:r>
-        <w:rPr>
-          <w:lang w:val="en-US"/>
-        </w:rPr>
-        <w:t>strip</w:t>
-      </w:r>
-      <w:r>
-        <w:rPr>
-          <w:lang w:val="en-US"/>
-        </w:rPr>
-        <w:t xml:space="preserve"> </w:t>
-      </w:r>
-      <w:r>
-        <w:rPr>
-          <w:lang w:val="en-US"/>
-        </w:rPr>
-        <w:t xml:space="preserve">is not </w:t>
-      </w:r>
-      <w:r>
-        <w:rPr>
-          <w:lang w:val="en-US"/>
-        </w:rPr>
-        <w:t xml:space="preserve">selected), and then delete it. We can </w:t>
-      </w:r>
-      <w:r>
-        <w:rPr>
-          <w:lang w:val="en-US"/>
-        </w:rPr>
-        <w:t xml:space="preserve">get the follow-up test case </w:t>
-      </w:r>
-      <w:r>
-        <w:rPr>
-          <w:lang w:val="en-US"/>
-        </w:rPr>
-        <w:t>T’ = {</w:t>
-      </w:r>
-      <w:r>
-        <w:rPr>
-          <w:lang w:val="en-US"/>
-        </w:rPr>
-        <w:t>Q’, N’, R’}</w:t>
-      </w:r>
-      <w:r>
-        <w:rPr>
-          <w:lang w:val="en-US"/>
-        </w:rPr>
-        <w:t>, where R</w:t>
-      </w:r>
-      <w:r>
-        <w:rPr>
-          <w:lang w:val="en-US"/>
-        </w:rPr>
-        <w:t>’</w:t>
-      </w:r>
-      <w:r>
-        <w:rPr>
-          <w:lang w:val="en-US"/>
-        </w:rPr>
-        <w:t xml:space="preserve"> = {</w:t>
-      </w:r>
-      <w:proofErr w:type="gramStart"/>
-      <w:r>
-        <w:rPr>
-          <w:lang w:val="en-US"/>
-        </w:rPr>
-        <w:t>r</w:t>
-      </w:r>
-      <w:r>
-        <w:rPr>
-          <w:lang w:val="en-US"/>
-        </w:rPr>
-        <w:t>[</w:t>
-      </w:r>
-      <w:proofErr w:type="gramEnd"/>
       <w:r>
         <w:rPr>
           <w:lang w:val="en-US"/>
@@ -1625,9 +1514,27 @@
         <w:rPr>
           <w:lang w:val="en-US"/>
         </w:rPr>
-        <w:t xml:space="preserve">: Select the </w:t>
-      </w:r>
-      <w:proofErr w:type="spellStart"/>
+        <w:t>: Select the k</w:t>
+      </w:r>
+      <w:r>
+        <w:rPr>
+          <w:vertAlign w:val="superscript"/>
+          <w:lang w:val="en-US"/>
+        </w:rPr>
+        <w:t>th</w:t>
+      </w:r>
+      <w:r>
+        <w:rPr>
+          <w:lang w:val="en-US"/>
+        </w:rPr>
+        <w:t xml:space="preserve"> item where y</w:t>
+      </w:r>
+      <w:r>
+        <w:rPr>
+          <w:lang w:val="en-US"/>
+        </w:rPr>
+        <w:t>n[</w:t>
+      </w:r>
       <w:r>
         <w:rPr>
           <w:lang w:val="en-US"/>
@@ -1636,37 +1543,76 @@
       </w:r>
       <w:r>
         <w:rPr>
+          <w:lang w:val="en-US"/>
+        </w:rPr>
+        <w:t>]</w:t>
+      </w:r>
+      <w:r>
+        <w:rPr>
+          <w:lang w:val="en-US"/>
+        </w:rPr>
+        <w:t xml:space="preserve"> = 1 (that is, the k</w:t>
+      </w:r>
+      <w:r>
+        <w:rPr>
           <w:vertAlign w:val="superscript"/>
           <w:lang w:val="en-US"/>
         </w:rPr>
         <w:t>th</w:t>
       </w:r>
-      <w:proofErr w:type="spellEnd"/>
-      <w:r>
-        <w:rPr>
-          <w:lang w:val="en-US"/>
-        </w:rPr>
-        <w:t xml:space="preserve"> item where </w:t>
-      </w:r>
-      <w:proofErr w:type="spellStart"/>
-      <w:r>
-        <w:rPr>
-          <w:lang w:val="en-US"/>
-        </w:rPr>
-        <w:t>y</w:t>
-      </w:r>
-      <w:r>
-        <w:rPr>
-          <w:lang w:val="en-US"/>
-        </w:rPr>
-        <w:t>n</w:t>
-      </w:r>
-      <w:proofErr w:type="spellEnd"/>
-      <w:r>
-        <w:rPr>
-          <w:lang w:val="en-US"/>
-        </w:rPr>
-        <w:t>[</w:t>
+      <w:r>
+        <w:rPr>
+          <w:lang w:val="en-US"/>
+        </w:rPr>
+        <w:t xml:space="preserve"> </w:t>
+      </w:r>
+      <w:r>
+        <w:rPr>
+          <w:lang w:val="en-US"/>
+        </w:rPr>
+        <w:t xml:space="preserve">field </w:t>
+      </w:r>
+      <w:r>
+        <w:rPr>
+          <w:lang w:val="en-US"/>
+        </w:rPr>
+        <w:t xml:space="preserve">is </w:t>
+      </w:r>
+      <w:r>
+        <w:rPr>
+          <w:lang w:val="en-US"/>
+        </w:rPr>
+        <w:t>selected</w:t>
+      </w:r>
+      <w:r>
+        <w:rPr>
+          <w:lang w:val="en-US"/>
+        </w:rPr>
+        <w:t xml:space="preserve">), delete it, and </w:t>
+      </w:r>
+      <w:r>
+        <w:rPr>
+          <w:lang w:val="en-US"/>
+        </w:rPr>
+        <w:t xml:space="preserve">then decrease </w:t>
+      </w:r>
+      <w:r>
+        <w:rPr>
+          <w:lang w:val="en-US"/>
+        </w:rPr>
+        <w:t xml:space="preserve">the </w:t>
+      </w:r>
+      <w:r>
+        <w:rPr>
+          <w:lang w:val="en-US"/>
+        </w:rPr>
+        <w:t>Q</w:t>
+      </w:r>
+      <w:r>
+        <w:rPr>
+          <w:lang w:val="en-US"/>
+        </w:rPr>
+        <w:t xml:space="preserve"> by n[</w:t>
       </w:r>
       <w:r>
         <w:rPr>
@@ -1684,23 +1630,44 @@
         <w:rPr>
           <w:lang w:val="en-US"/>
         </w:rPr>
-        <w:t xml:space="preserve"> = 1 (that is, the </w:t>
-      </w:r>
-      <w:proofErr w:type="spellStart"/>
-      <w:r>
-        <w:rPr>
-          <w:lang w:val="en-US"/>
-        </w:rPr>
-        <w:t>k</w:t>
-      </w:r>
-      <w:r>
-        <w:rPr>
-          <w:vertAlign w:val="superscript"/>
-          <w:lang w:val="en-US"/>
-        </w:rPr>
-        <w:t>th</w:t>
-      </w:r>
-      <w:proofErr w:type="spellEnd"/>
+        <w:t>. We can get</w:t>
+      </w:r>
+      <w:r>
+        <w:rPr>
+          <w:lang w:val="en-US"/>
+        </w:rPr>
+        <w:t xml:space="preserve"> the follow-up test case T’ = {Q’, N’, R’}, </w:t>
+      </w:r>
+      <w:r>
+        <w:rPr>
+          <w:lang w:val="en-US"/>
+        </w:rPr>
+        <w:t xml:space="preserve">where </w:t>
+      </w:r>
+      <w:r>
+        <w:rPr>
+          <w:lang w:val="en-US"/>
+        </w:rPr>
+        <w:t xml:space="preserve">Q’ = Q </w:t>
+      </w:r>
+      <w:r>
+        <w:rPr>
+          <w:lang w:val="en-US"/>
+        </w:rPr>
+        <w:t>-</w:t>
+      </w:r>
+      <w:r>
+        <w:rPr>
+          <w:lang w:val="en-US"/>
+        </w:rPr>
+        <w:t xml:space="preserve"> n[</w:t>
+      </w:r>
+      <w:r>
+        <w:rPr>
+          <w:lang w:val="en-US"/>
+        </w:rPr>
+        <w:t>k] and</w:t>
+      </w:r>
       <w:r>
         <w:rPr>
           <w:lang w:val="en-US"/>
@@ -1711,124 +1678,8 @@
         <w:rPr>
           <w:lang w:val="en-US"/>
         </w:rPr>
-        <w:t xml:space="preserve">field </w:t>
-      </w:r>
-      <w:r>
-        <w:rPr>
-          <w:lang w:val="en-US"/>
-        </w:rPr>
-        <w:t xml:space="preserve">is </w:t>
-      </w:r>
-      <w:r>
-        <w:rPr>
-          <w:lang w:val="en-US"/>
-        </w:rPr>
-        <w:t>selected</w:t>
-      </w:r>
-      <w:r>
-        <w:rPr>
-          <w:lang w:val="en-US"/>
-        </w:rPr>
-        <w:t xml:space="preserve">), delete it, and </w:t>
-      </w:r>
-      <w:r>
-        <w:rPr>
-          <w:lang w:val="en-US"/>
-        </w:rPr>
-        <w:t xml:space="preserve">then decrease </w:t>
-      </w:r>
-      <w:r>
-        <w:rPr>
-          <w:lang w:val="en-US"/>
-        </w:rPr>
-        <w:t xml:space="preserve">the </w:t>
-      </w:r>
-      <w:r>
-        <w:rPr>
-          <w:lang w:val="en-US"/>
-        </w:rPr>
-        <w:t>Q</w:t>
-      </w:r>
-      <w:r>
-        <w:rPr>
-          <w:lang w:val="en-US"/>
-        </w:rPr>
-        <w:t xml:space="preserve"> by n[</w:t>
-      </w:r>
-      <w:r>
-        <w:rPr>
-          <w:lang w:val="en-US"/>
-        </w:rPr>
-        <w:t>k</w:t>
-      </w:r>
-      <w:r>
-        <w:rPr>
-          <w:lang w:val="en-US"/>
-        </w:rPr>
-        <w:t>]</w:t>
-      </w:r>
-      <w:r>
-        <w:rPr>
-          <w:lang w:val="en-US"/>
-        </w:rPr>
-        <w:t>. We can get</w:t>
-      </w:r>
-      <w:r>
-        <w:rPr>
-          <w:lang w:val="en-US"/>
-        </w:rPr>
-        <w:t xml:space="preserve"> the follow-up test case T’ = {Q’, N’, R’}, </w:t>
-      </w:r>
-      <w:r>
-        <w:rPr>
-          <w:lang w:val="en-US"/>
-        </w:rPr>
-        <w:t xml:space="preserve">where </w:t>
-      </w:r>
-      <w:r>
-        <w:rPr>
-          <w:lang w:val="en-US"/>
-        </w:rPr>
-        <w:t xml:space="preserve">Q’ = Q </w:t>
-      </w:r>
-      <w:r>
-        <w:rPr>
-          <w:lang w:val="en-US"/>
-        </w:rPr>
-        <w:t>-</w:t>
-      </w:r>
-      <w:r>
-        <w:rPr>
-          <w:lang w:val="en-US"/>
-        </w:rPr>
-        <w:t xml:space="preserve"> n[</w:t>
-      </w:r>
-      <w:r>
-        <w:rPr>
-          <w:lang w:val="en-US"/>
-        </w:rPr>
-        <w:t>k] and</w:t>
-      </w:r>
-      <w:r>
-        <w:rPr>
-          <w:lang w:val="en-US"/>
-        </w:rPr>
-        <w:t xml:space="preserve"> </w:t>
-      </w:r>
-      <w:r>
-        <w:rPr>
-          <w:lang w:val="en-US"/>
-        </w:rPr>
-        <w:t>N’ = {</w:t>
-      </w:r>
-      <w:proofErr w:type="gramStart"/>
-      <w:r>
-        <w:rPr>
-          <w:lang w:val="en-US"/>
-        </w:rPr>
-        <w:t>n[</w:t>
-      </w:r>
-      <w:proofErr w:type="gramEnd"/>
+        <w:t>N’ = {n[</w:t>
+      </w:r>
       <w:r>
         <w:rPr>
           <w:lang w:val="en-US"/>
@@ -1949,15 +1800,58 @@
           <w:b/>
           <w:lang w:val="en-US"/>
         </w:rPr>
-        <w:t>MR8</w:t>
-      </w:r>
-      <w:r>
-        <w:rPr>
-          <w:lang w:val="en-US"/>
-        </w:rPr>
-        <w:t xml:space="preserve">: Select the </w:t>
-      </w:r>
-      <w:proofErr w:type="spellStart"/>
+        <w:t>MR9</w:t>
+      </w:r>
+      <w:r>
+        <w:rPr>
+          <w:lang w:val="en-US"/>
+        </w:rPr>
+        <w:t>: Select the k</w:t>
+      </w:r>
+      <w:r>
+        <w:rPr>
+          <w:vertAlign w:val="superscript"/>
+          <w:lang w:val="en-US"/>
+        </w:rPr>
+        <w:t>th</w:t>
+      </w:r>
+      <w:r>
+        <w:rPr>
+          <w:lang w:val="en-US"/>
+        </w:rPr>
+        <w:t xml:space="preserve"> and l</w:t>
+      </w:r>
+      <w:r>
+        <w:rPr>
+          <w:vertAlign w:val="superscript"/>
+          <w:lang w:val="en-US"/>
+        </w:rPr>
+        <w:t>th</w:t>
+      </w:r>
+      <w:r>
+        <w:rPr>
+          <w:lang w:val="en-US"/>
+        </w:rPr>
+        <w:t xml:space="preserve"> items where 1 &lt;= k &lt; l &lt;=</w:t>
+      </w:r>
+      <w:r>
+        <w:rPr>
+          <w:lang w:val="en-US"/>
+        </w:rPr>
+        <w:t xml:space="preserve"> m</w:t>
+      </w:r>
+      <w:r>
+        <w:rPr>
+          <w:lang w:val="en-US"/>
+        </w:rPr>
+        <w:t xml:space="preserve"> and y</w:t>
+      </w:r>
+      <w:r>
+        <w:rPr>
+          <w:lang w:val="en-US"/>
+        </w:rPr>
+        <w:t>n[</w:t>
+      </w:r>
       <w:r>
         <w:rPr>
           <w:lang w:val="en-US"/>
@@ -1966,19 +1860,126 @@
       </w:r>
       <w:r>
         <w:rPr>
+          <w:lang w:val="en-US"/>
+        </w:rPr>
+        <w:t xml:space="preserve">] </w:t>
+      </w:r>
+      <w:r>
+        <w:rPr>
+          <w:lang w:val="en-US"/>
+        </w:rPr>
+        <w:t>= y</w:t>
+      </w:r>
+      <w:r>
+        <w:rPr>
+          <w:lang w:val="en-US"/>
+        </w:rPr>
+        <w:t>n[</w:t>
+      </w:r>
+      <w:r>
+        <w:rPr>
+          <w:lang w:val="en-US"/>
+        </w:rPr>
+        <w:t>l</w:t>
+      </w:r>
+      <w:r>
+        <w:rPr>
+          <w:lang w:val="en-US"/>
+        </w:rPr>
+        <w:t>]</w:t>
+      </w:r>
+      <w:r>
+        <w:rPr>
+          <w:lang w:val="en-US"/>
+        </w:rPr>
+        <w:t xml:space="preserve"> = </w:t>
+      </w:r>
+      <w:r>
+        <w:rPr>
+          <w:lang w:val="en-US"/>
+        </w:rPr>
+        <w:t>1</w:t>
+      </w:r>
+      <w:r>
+        <w:rPr>
+          <w:lang w:val="en-US"/>
+        </w:rPr>
+        <w:t>, delete the l</w:t>
+      </w:r>
+      <w:r>
+        <w:rPr>
           <w:vertAlign w:val="superscript"/>
           <w:lang w:val="en-US"/>
         </w:rPr>
         <w:t>th</w:t>
       </w:r>
-      <w:proofErr w:type="spellEnd"/>
-      <w:r>
-        <w:rPr>
-          <w:lang w:val="en-US"/>
-        </w:rPr>
-        <w:t xml:space="preserve"> and </w:t>
-      </w:r>
-      <w:proofErr w:type="spellStart"/>
+      <w:r>
+        <w:rPr>
+          <w:lang w:val="en-US"/>
+        </w:rPr>
+        <w:t xml:space="preserve"> field</w:t>
+      </w:r>
+      <w:r>
+        <w:rPr>
+          <w:lang w:val="en-US"/>
+        </w:rPr>
+        <w:t>, and then create a new k</w:t>
+      </w:r>
+      <w:r>
+        <w:rPr>
+          <w:vertAlign w:val="superscript"/>
+          <w:lang w:val="en-US"/>
+        </w:rPr>
+        <w:t>th</w:t>
+      </w:r>
+      <w:r>
+        <w:rPr>
+          <w:lang w:val="en-US"/>
+        </w:rPr>
+        <w:t xml:space="preserve"> field, </w:t>
+      </w:r>
+      <w:r>
+        <w:rPr>
+          <w:lang w:val="en-US"/>
+        </w:rPr>
+        <w:t>where n</w:t>
+      </w:r>
+      <w:r>
+        <w:rPr>
+          <w:lang w:val="en-US"/>
+        </w:rPr>
+        <w:t>’</w:t>
+      </w:r>
+      <w:r>
+        <w:rPr>
+          <w:lang w:val="en-US"/>
+        </w:rPr>
+        <w:t>[</w:t>
+      </w:r>
+      <w:r>
+        <w:rPr>
+          <w:lang w:val="en-US"/>
+        </w:rPr>
+        <w:t>k</w:t>
+      </w:r>
+      <w:r>
+        <w:rPr>
+          <w:lang w:val="en-US"/>
+        </w:rPr>
+        <w:t>] = n[</w:t>
+      </w:r>
+      <w:r>
+        <w:rPr>
+          <w:lang w:val="en-US"/>
+        </w:rPr>
+        <w:t>k</w:t>
+      </w:r>
+      <w:r>
+        <w:rPr>
+          <w:lang w:val="en-US"/>
+        </w:rPr>
+        <w:t>] + n[</w:t>
+      </w:r>
       <w:r>
         <w:rPr>
           <w:lang w:val="en-US"/>
@@ -1987,96 +1988,6 @@
       </w:r>
       <w:r>
         <w:rPr>
-          <w:vertAlign w:val="superscript"/>
-          <w:lang w:val="en-US"/>
-        </w:rPr>
-        <w:t>th</w:t>
-      </w:r>
-      <w:proofErr w:type="spellEnd"/>
-      <w:r>
-        <w:rPr>
-          <w:lang w:val="en-US"/>
-        </w:rPr>
-        <w:t xml:space="preserve"> items where 1 &lt;= k &lt; l &lt;=</w:t>
-      </w:r>
-      <w:r>
-        <w:rPr>
-          <w:lang w:val="en-US"/>
-        </w:rPr>
-        <w:t xml:space="preserve"> m</w:t>
-      </w:r>
-      <w:r>
-        <w:rPr>
-          <w:lang w:val="en-US"/>
-        </w:rPr>
-        <w:t xml:space="preserve"> and </w:t>
-      </w:r>
-      <w:proofErr w:type="spellStart"/>
-      <w:r>
-        <w:rPr>
-          <w:lang w:val="en-US"/>
-        </w:rPr>
-        <w:t>y</w:t>
-      </w:r>
-      <w:r>
-        <w:rPr>
-          <w:lang w:val="en-US"/>
-        </w:rPr>
-        <w:t>n</w:t>
-      </w:r>
-      <w:proofErr w:type="spellEnd"/>
-      <w:r>
-        <w:rPr>
-          <w:lang w:val="en-US"/>
-        </w:rPr>
-        <w:t>[</w:t>
-      </w:r>
-      <w:r>
-        <w:rPr>
-          <w:lang w:val="en-US"/>
-        </w:rPr>
-        <w:t>k</w:t>
-      </w:r>
-      <w:r>
-        <w:rPr>
-          <w:lang w:val="en-US"/>
-        </w:rPr>
-        <w:t xml:space="preserve">] </w:t>
-      </w:r>
-      <w:r>
-        <w:rPr>
-          <w:lang w:val="en-US"/>
-        </w:rPr>
-        <w:t xml:space="preserve">= </w:t>
-      </w:r>
-      <w:proofErr w:type="spellStart"/>
-      <w:r>
-        <w:rPr>
-          <w:lang w:val="en-US"/>
-        </w:rPr>
-        <w:t>y</w:t>
-      </w:r>
-      <w:r>
-        <w:rPr>
-          <w:lang w:val="en-US"/>
-        </w:rPr>
-        <w:t>n</w:t>
-      </w:r>
-      <w:proofErr w:type="spellEnd"/>
-      <w:r>
-        <w:rPr>
-          <w:lang w:val="en-US"/>
-        </w:rPr>
-        <w:t>[</w:t>
-      </w:r>
-      <w:r>
-        <w:rPr>
-          <w:lang w:val="en-US"/>
-        </w:rPr>
-        <w:t>l</w:t>
-      </w:r>
-      <w:r>
-        <w:rPr>
           <w:lang w:val="en-US"/>
         </w:rPr>
         <w:t>]</w:t>
@@ -2085,150 +1996,14 @@
         <w:rPr>
           <w:lang w:val="en-US"/>
         </w:rPr>
-        <w:t xml:space="preserve"> = </w:t>
-      </w:r>
-      <w:r>
-        <w:rPr>
-          <w:lang w:val="en-US"/>
-        </w:rPr>
-        <w:t>1</w:t>
-      </w:r>
-      <w:r>
-        <w:rPr>
-          <w:lang w:val="en-US"/>
-        </w:rPr>
-        <w:t xml:space="preserve">, delete the </w:t>
-      </w:r>
-      <w:proofErr w:type="spellStart"/>
-      <w:r>
-        <w:rPr>
-          <w:lang w:val="en-US"/>
-        </w:rPr>
-        <w:t>l</w:t>
-      </w:r>
-      <w:r>
-        <w:rPr>
-          <w:vertAlign w:val="superscript"/>
-          <w:lang w:val="en-US"/>
-        </w:rPr>
-        <w:t>th</w:t>
-      </w:r>
-      <w:proofErr w:type="spellEnd"/>
-      <w:r>
-        <w:rPr>
-          <w:lang w:val="en-US"/>
-        </w:rPr>
-        <w:t xml:space="preserve"> field</w:t>
-      </w:r>
-      <w:r>
-        <w:rPr>
-          <w:lang w:val="en-US"/>
-        </w:rPr>
-        <w:t xml:space="preserve">, and then create a new </w:t>
-      </w:r>
-      <w:proofErr w:type="spellStart"/>
-      <w:r>
-        <w:rPr>
-          <w:lang w:val="en-US"/>
-        </w:rPr>
-        <w:t>k</w:t>
-      </w:r>
-      <w:r>
-        <w:rPr>
-          <w:vertAlign w:val="superscript"/>
-          <w:lang w:val="en-US"/>
-        </w:rPr>
-        <w:t>th</w:t>
-      </w:r>
-      <w:proofErr w:type="spellEnd"/>
-      <w:r>
-        <w:rPr>
-          <w:lang w:val="en-US"/>
-        </w:rPr>
-        <w:t xml:space="preserve"> field, </w:t>
-      </w:r>
-      <w:r>
-        <w:rPr>
-          <w:lang w:val="en-US"/>
-        </w:rPr>
-        <w:t xml:space="preserve">where </w:t>
-      </w:r>
-      <w:proofErr w:type="gramStart"/>
-      <w:r>
-        <w:rPr>
-          <w:lang w:val="en-US"/>
-        </w:rPr>
-        <w:t>n</w:t>
-      </w:r>
-      <w:r>
-        <w:rPr>
-          <w:lang w:val="en-US"/>
-        </w:rPr>
-        <w:t>’</w:t>
-      </w:r>
-      <w:r>
-        <w:rPr>
-          <w:lang w:val="en-US"/>
-        </w:rPr>
-        <w:t>[</w:t>
-      </w:r>
-      <w:proofErr w:type="gramEnd"/>
-      <w:r>
-        <w:rPr>
-          <w:lang w:val="en-US"/>
-        </w:rPr>
-        <w:t>k</w:t>
-      </w:r>
-      <w:r>
-        <w:rPr>
-          <w:lang w:val="en-US"/>
-        </w:rPr>
-        <w:t>] = n[</w:t>
-      </w:r>
-      <w:r>
-        <w:rPr>
-          <w:lang w:val="en-US"/>
-        </w:rPr>
-        <w:t>k</w:t>
-      </w:r>
-      <w:r>
-        <w:rPr>
-          <w:lang w:val="en-US"/>
-        </w:rPr>
-        <w:t>] + n[</w:t>
-      </w:r>
-      <w:r>
-        <w:rPr>
-          <w:lang w:val="en-US"/>
-        </w:rPr>
-        <w:t>l</w:t>
-      </w:r>
-      <w:r>
-        <w:rPr>
-          <w:lang w:val="en-US"/>
-        </w:rPr>
-        <w:t>]</w:t>
-      </w:r>
-      <w:r>
-        <w:rPr>
-          <w:lang w:val="en-US"/>
-        </w:rPr>
         <w:t>. We can get the follow-up test case T’ = {Q’, N’, R’</w:t>
       </w:r>
       <w:r>
         <w:rPr>
           <w:lang w:val="en-US"/>
         </w:rPr>
-        <w:t>}, where N’ = {</w:t>
-      </w:r>
-      <w:proofErr w:type="gramStart"/>
-      <w:r>
-        <w:rPr>
-          <w:lang w:val="en-US"/>
-        </w:rPr>
-        <w:t>n[</w:t>
-      </w:r>
-      <w:proofErr w:type="gramEnd"/>
+        <w:t>}, where N’ = {n[</w:t>
+      </w:r>
       <w:r>
         <w:rPr>
           <w:lang w:val="en-US"/>
@@ -2379,322 +2154,283 @@
           <w:b/>
           <w:lang w:val="en-US"/>
         </w:rPr>
-        <w:t>MR9</w:t>
-      </w:r>
-      <w:r>
-        <w:rPr>
-          <w:lang w:val="en-US"/>
-        </w:rPr>
-        <w:t xml:space="preserve">: Select the </w:t>
-      </w:r>
-      <w:proofErr w:type="spellStart"/>
-      <w:r>
-        <w:rPr>
-          <w:lang w:val="en-US"/>
-        </w:rPr>
-        <w:t>k</w:t>
-      </w:r>
-      <w:r>
-        <w:rPr>
-          <w:vertAlign w:val="superscript"/>
-          <w:lang w:val="en-US"/>
-        </w:rPr>
-        <w:t>th</w:t>
-      </w:r>
-      <w:proofErr w:type="spellEnd"/>
-      <w:r>
-        <w:rPr>
-          <w:lang w:val="en-US"/>
-        </w:rPr>
-        <w:t xml:space="preserve"> </w:t>
-      </w:r>
-      <w:r>
-        <w:rPr>
-          <w:lang w:val="en-US"/>
-        </w:rPr>
-        <w:t>field</w:t>
-      </w:r>
-      <w:r>
-        <w:rPr>
-          <w:lang w:val="en-US"/>
-        </w:rPr>
-        <w:t xml:space="preserve"> where </w:t>
-      </w:r>
-      <w:proofErr w:type="spellStart"/>
-      <w:r>
-        <w:rPr>
-          <w:lang w:val="en-US"/>
-        </w:rPr>
-        <w:t>y</w:t>
-      </w:r>
-      <w:r>
-        <w:rPr>
-          <w:lang w:val="en-US"/>
-        </w:rPr>
-        <w:t>n</w:t>
-      </w:r>
-      <w:proofErr w:type="spellEnd"/>
-      <w:r>
-        <w:rPr>
-          <w:lang w:val="en-US"/>
-        </w:rPr>
-        <w:t>[</w:t>
-      </w:r>
-      <w:r>
-        <w:rPr>
-          <w:lang w:val="en-US"/>
-        </w:rPr>
-        <w:t>k</w:t>
-      </w:r>
-      <w:r>
-        <w:rPr>
-          <w:lang w:val="en-US"/>
-        </w:rPr>
-        <w:t>]</w:t>
-      </w:r>
-      <w:r>
-        <w:rPr>
-          <w:lang w:val="en-US"/>
-        </w:rPr>
-        <w:t xml:space="preserve"> = 1 (that is, the </w:t>
-      </w:r>
-      <w:proofErr w:type="spellStart"/>
-      <w:r>
-        <w:rPr>
-          <w:lang w:val="en-US"/>
-        </w:rPr>
-        <w:t>k</w:t>
-      </w:r>
-      <w:r>
-        <w:rPr>
-          <w:vertAlign w:val="superscript"/>
-          <w:lang w:val="en-US"/>
-        </w:rPr>
-        <w:t>th</w:t>
-      </w:r>
-      <w:proofErr w:type="spellEnd"/>
-      <w:r>
-        <w:rPr>
-          <w:lang w:val="en-US"/>
-        </w:rPr>
-        <w:t xml:space="preserve"> </w:t>
-      </w:r>
-      <w:r>
-        <w:rPr>
-          <w:lang w:val="en-US"/>
-        </w:rPr>
-        <w:t xml:space="preserve">field </w:t>
-      </w:r>
-      <w:r>
-        <w:rPr>
-          <w:lang w:val="en-US"/>
-        </w:rPr>
-        <w:t xml:space="preserve">is </w:t>
-      </w:r>
-      <w:r>
-        <w:rPr>
-          <w:lang w:val="en-US"/>
-        </w:rPr>
-        <w:t>selected</w:t>
-      </w:r>
-      <w:r>
-        <w:rPr>
-          <w:lang w:val="en-US"/>
-        </w:rPr>
-        <w:t>),</w:t>
-      </w:r>
-      <w:r>
-        <w:rPr>
-          <w:lang w:val="en-US"/>
-        </w:rPr>
-        <w:t xml:space="preserve"> increase </w:t>
-      </w:r>
-      <w:r>
-        <w:rPr>
-          <w:lang w:val="en-US"/>
-        </w:rPr>
-        <w:t xml:space="preserve">its </w:t>
-      </w:r>
-      <w:r>
-        <w:rPr>
-          <w:lang w:val="en-US"/>
-        </w:rPr>
-        <w:t>trees</w:t>
-      </w:r>
-      <w:r>
-        <w:rPr>
-          <w:lang w:val="en-US"/>
-        </w:rPr>
-        <w:t xml:space="preserve"> and cypress trees</w:t>
-      </w:r>
-      <w:r>
-        <w:rPr>
-          <w:lang w:val="en-US"/>
-        </w:rPr>
-        <w:t xml:space="preserve"> by </w:t>
-      </w:r>
-      <w:r>
-        <w:rPr>
-          <w:lang w:val="en-US"/>
-        </w:rPr>
-        <w:t xml:space="preserve">a positive integer c, that is, </w:t>
-      </w:r>
-      <w:r>
-        <w:rPr>
-          <w:lang w:val="en-US"/>
-        </w:rPr>
-        <w:t xml:space="preserve">q’ = q + c and </w:t>
-      </w:r>
-      <w:proofErr w:type="gramStart"/>
-      <w:r>
-        <w:rPr>
-          <w:lang w:val="en-US"/>
-        </w:rPr>
-        <w:t>n</w:t>
-      </w:r>
-      <w:r>
-        <w:rPr>
-          <w:lang w:val="en-US"/>
-        </w:rPr>
-        <w:t>’</w:t>
-      </w:r>
-      <w:r>
-        <w:rPr>
-          <w:lang w:val="en-US"/>
-        </w:rPr>
-        <w:t>[</w:t>
-      </w:r>
-      <w:proofErr w:type="gramEnd"/>
-      <w:r>
-        <w:rPr>
-          <w:lang w:val="en-US"/>
-        </w:rPr>
-        <w:t>k</w:t>
-      </w:r>
-      <w:r>
-        <w:rPr>
-          <w:lang w:val="en-US"/>
-        </w:rPr>
-        <w:t>]</w:t>
-      </w:r>
-      <w:r>
-        <w:rPr>
-          <w:lang w:val="en-US"/>
-        </w:rPr>
-        <w:t xml:space="preserve"> </w:t>
-      </w:r>
-      <w:r>
-        <w:rPr>
-          <w:lang w:val="en-US"/>
-        </w:rPr>
-        <w:t>= n[</w:t>
-      </w:r>
-      <w:r>
-        <w:rPr>
-          <w:lang w:val="en-US"/>
-        </w:rPr>
-        <w:t>k</w:t>
-      </w:r>
-      <w:r>
-        <w:rPr>
-          <w:lang w:val="en-US"/>
-        </w:rPr>
-        <w:t>]</w:t>
-      </w:r>
-      <w:r>
-        <w:rPr>
-          <w:lang w:val="en-US"/>
-        </w:rPr>
-        <w:t xml:space="preserve"> + c</w:t>
-      </w:r>
-      <w:r>
-        <w:rPr>
-          <w:lang w:val="en-US"/>
-        </w:rPr>
-        <w:t>. We can get the follow-up test case T’ = {Q’, N’, R’</w:t>
-      </w:r>
-      <w:r>
-        <w:rPr>
-          <w:lang w:val="en-US"/>
-        </w:rPr>
-        <w:t>}, where Q</w:t>
-      </w:r>
-      <w:r>
-        <w:rPr>
-          <w:lang w:val="en-US"/>
-        </w:rPr>
-        <w:t>’ =</w:t>
-      </w:r>
-      <w:r>
-        <w:rPr>
-          <w:lang w:val="en-US"/>
-        </w:rPr>
-        <w:t xml:space="preserve"> Q + c</w:t>
-      </w:r>
-      <w:r>
-        <w:rPr>
-          <w:lang w:val="en-US"/>
-        </w:rPr>
-        <w:t xml:space="preserve"> and N’ = {</w:t>
-      </w:r>
-      <w:proofErr w:type="gramStart"/>
-      <w:r>
-        <w:rPr>
-          <w:lang w:val="en-US"/>
-        </w:rPr>
-        <w:t>n[</w:t>
-      </w:r>
-      <w:proofErr w:type="gramEnd"/>
-      <w:r>
-        <w:rPr>
-          <w:lang w:val="en-US"/>
-        </w:rPr>
-        <w:t>1], n[2], …, n[k]+c, …, n[m]}</w:t>
-      </w:r>
-      <w:r>
-        <w:rPr>
-          <w:lang w:val="en-US"/>
-        </w:rPr>
-        <w:t>. The out</w:t>
-      </w:r>
-      <w:r>
-        <w:rPr>
-          <w:lang w:val="en-US"/>
-        </w:rPr>
-        <w:t xml:space="preserve">put corresponding to T’ is O’ = </w:t>
-      </w:r>
-      <w:r>
-        <w:rPr>
-          <w:lang w:val="en-US"/>
-        </w:rPr>
-        <w:t>{</w:t>
-      </w:r>
-      <w:r>
-        <w:rPr>
-          <w:lang w:val="en-US"/>
-        </w:rPr>
-        <w:t>Olive’}, where Olive</w:t>
-      </w:r>
-      <w:r>
-        <w:rPr>
-          <w:lang w:val="en-US"/>
-        </w:rPr>
-        <w:t xml:space="preserve">’ = </w:t>
-      </w:r>
-      <w:r>
-        <w:rPr>
-          <w:lang w:val="en-US"/>
-        </w:rPr>
-        <w:t xml:space="preserve">Olive </w:t>
-      </w:r>
-      <w:r>
-        <w:rPr>
-          <w:lang w:val="en-US"/>
-        </w:rPr>
-        <w:t>+ c.</w:t>
+        <w:t>MR2</w:t>
       </w:r>
       <w:bookmarkStart w:id="0" w:name="_GoBack"/>
       <w:bookmarkEnd w:id="0"/>
+      <w:r>
+        <w:rPr>
+          <w:lang w:val="en-US"/>
+        </w:rPr>
+        <w:t>: Select the k</w:t>
+      </w:r>
+      <w:r>
+        <w:rPr>
+          <w:vertAlign w:val="superscript"/>
+          <w:lang w:val="en-US"/>
+        </w:rPr>
+        <w:t>th</w:t>
+      </w:r>
+      <w:r>
+        <w:rPr>
+          <w:lang w:val="en-US"/>
+        </w:rPr>
+        <w:t xml:space="preserve"> </w:t>
+      </w:r>
+      <w:r>
+        <w:rPr>
+          <w:lang w:val="en-US"/>
+        </w:rPr>
+        <w:t>field</w:t>
+      </w:r>
+      <w:r>
+        <w:rPr>
+          <w:lang w:val="en-US"/>
+        </w:rPr>
+        <w:t xml:space="preserve"> where y</w:t>
+      </w:r>
+      <w:r>
+        <w:rPr>
+          <w:lang w:val="en-US"/>
+        </w:rPr>
+        <w:t>n[</w:t>
+      </w:r>
+      <w:r>
+        <w:rPr>
+          <w:lang w:val="en-US"/>
+        </w:rPr>
+        <w:t>k</w:t>
+      </w:r>
+      <w:r>
+        <w:rPr>
+          <w:lang w:val="en-US"/>
+        </w:rPr>
+        <w:t>]</w:t>
+      </w:r>
+      <w:r>
+        <w:rPr>
+          <w:lang w:val="en-US"/>
+        </w:rPr>
+        <w:t xml:space="preserve"> = 1 (that is, the k</w:t>
+      </w:r>
+      <w:r>
+        <w:rPr>
+          <w:vertAlign w:val="superscript"/>
+          <w:lang w:val="en-US"/>
+        </w:rPr>
+        <w:t>th</w:t>
+      </w:r>
+      <w:r>
+        <w:rPr>
+          <w:lang w:val="en-US"/>
+        </w:rPr>
+        <w:t xml:space="preserve"> </w:t>
+      </w:r>
+      <w:r>
+        <w:rPr>
+          <w:lang w:val="en-US"/>
+        </w:rPr>
+        <w:t xml:space="preserve">field </w:t>
+      </w:r>
+      <w:r>
+        <w:rPr>
+          <w:lang w:val="en-US"/>
+        </w:rPr>
+        <w:t xml:space="preserve">is </w:t>
+      </w:r>
+      <w:r>
+        <w:rPr>
+          <w:lang w:val="en-US"/>
+        </w:rPr>
+        <w:t>selected</w:t>
+      </w:r>
+      <w:r>
+        <w:rPr>
+          <w:lang w:val="en-US"/>
+        </w:rPr>
+        <w:t>),</w:t>
+      </w:r>
+      <w:r>
+        <w:rPr>
+          <w:lang w:val="en-US"/>
+        </w:rPr>
+        <w:t xml:space="preserve"> increase </w:t>
+      </w:r>
+      <w:r>
+        <w:rPr>
+          <w:lang w:val="en-US"/>
+        </w:rPr>
+        <w:t xml:space="preserve">its </w:t>
+      </w:r>
+      <w:r>
+        <w:rPr>
+          <w:lang w:val="en-US"/>
+        </w:rPr>
+        <w:t>trees</w:t>
+      </w:r>
+      <w:r>
+        <w:rPr>
+          <w:lang w:val="en-US"/>
+        </w:rPr>
+        <w:t xml:space="preserve"> and cypress trees</w:t>
+      </w:r>
+      <w:r>
+        <w:rPr>
+          <w:lang w:val="en-US"/>
+        </w:rPr>
+        <w:t xml:space="preserve"> by </w:t>
+      </w:r>
+      <w:r>
+        <w:rPr>
+          <w:lang w:val="en-US"/>
+        </w:rPr>
+        <w:t xml:space="preserve">a positive integer c, that is, </w:t>
+      </w:r>
+      <w:r>
+        <w:rPr>
+          <w:lang w:val="en-US"/>
+        </w:rPr>
+        <w:t xml:space="preserve">q’ = q + c and </w:t>
+      </w:r>
+      <w:r>
+        <w:rPr>
+          <w:lang w:val="en-US"/>
+        </w:rPr>
+        <w:t>n</w:t>
+      </w:r>
+      <w:r>
+        <w:rPr>
+          <w:lang w:val="en-US"/>
+        </w:rPr>
+        <w:t>’</w:t>
+      </w:r>
+      <w:r>
+        <w:rPr>
+          <w:lang w:val="en-US"/>
+        </w:rPr>
+        <w:t>[</w:t>
+      </w:r>
+      <w:r>
+        <w:rPr>
+          <w:lang w:val="en-US"/>
+        </w:rPr>
+        <w:t>k</w:t>
+      </w:r>
+      <w:r>
+        <w:rPr>
+          <w:lang w:val="en-US"/>
+        </w:rPr>
+        <w:t>]</w:t>
+      </w:r>
+      <w:r>
+        <w:rPr>
+          <w:lang w:val="en-US"/>
+        </w:rPr>
+        <w:t xml:space="preserve"> </w:t>
+      </w:r>
+      <w:r>
+        <w:rPr>
+          <w:lang w:val="en-US"/>
+        </w:rPr>
+        <w:t>= n[</w:t>
+      </w:r>
+      <w:r>
+        <w:rPr>
+          <w:lang w:val="en-US"/>
+        </w:rPr>
+        <w:t>k</w:t>
+      </w:r>
+      <w:r>
+        <w:rPr>
+          <w:lang w:val="en-US"/>
+        </w:rPr>
+        <w:t>]</w:t>
+      </w:r>
+      <w:r>
+        <w:rPr>
+          <w:lang w:val="en-US"/>
+        </w:rPr>
+        <w:t xml:space="preserve"> + c</w:t>
+      </w:r>
+      <w:r>
+        <w:rPr>
+          <w:lang w:val="en-US"/>
+        </w:rPr>
+        <w:t xml:space="preserve">. We can get </w:t>
+      </w:r>
+      <w:r>
+        <w:rPr>
+          <w:lang w:val="en-US"/>
+        </w:rPr>
+        <w:lastRenderedPageBreak/>
+        <w:t>the follow-up test case T’ = {Q’, N’, R’</w:t>
+      </w:r>
+      <w:r>
+        <w:rPr>
+          <w:lang w:val="en-US"/>
+        </w:rPr>
+        <w:t>}, where Q</w:t>
+      </w:r>
+      <w:r>
+        <w:rPr>
+          <w:lang w:val="en-US"/>
+        </w:rPr>
+        <w:t>’ =</w:t>
+      </w:r>
+      <w:r>
+        <w:rPr>
+          <w:lang w:val="en-US"/>
+        </w:rPr>
+        <w:t xml:space="preserve"> Q + c</w:t>
+      </w:r>
+      <w:r>
+        <w:rPr>
+          <w:lang w:val="en-US"/>
+        </w:rPr>
+        <w:t xml:space="preserve"> and N’ = {n[1], n[2], …, n[k]+c, …, n[m]}</w:t>
+      </w:r>
+      <w:r>
+        <w:rPr>
+          <w:lang w:val="en-US"/>
+        </w:rPr>
+        <w:t>. The out</w:t>
+      </w:r>
+      <w:r>
+        <w:rPr>
+          <w:lang w:val="en-US"/>
+        </w:rPr>
+        <w:t xml:space="preserve">put corresponding to T’ is O’ = </w:t>
+      </w:r>
+      <w:r>
+        <w:rPr>
+          <w:lang w:val="en-US"/>
+        </w:rPr>
+        <w:t>{</w:t>
+      </w:r>
+      <w:r>
+        <w:rPr>
+          <w:lang w:val="en-US"/>
+        </w:rPr>
+        <w:t>Olive’}, where Olive</w:t>
+      </w:r>
+      <w:r>
+        <w:rPr>
+          <w:lang w:val="en-US"/>
+        </w:rPr>
+        <w:t xml:space="preserve">’ = </w:t>
+      </w:r>
+      <w:r>
+        <w:rPr>
+          <w:lang w:val="en-US"/>
+        </w:rPr>
+        <w:t xml:space="preserve">Olive </w:t>
+      </w:r>
+      <w:r>
+        <w:rPr>
+          <w:lang w:val="en-US"/>
+        </w:rPr>
+        <w:t>+ c.</w:t>
+      </w:r>
     </w:p>
     <w:sectPr>
       <w:pgSz w:w="11906" w:h="16838"/>

</xml_diff>